<commit_message>
Added ex 5 v 21
</commit_message>
<xml_diff>
--- a/documents/Задание по WebAPI - Часть 1.docx
+++ b/documents/Задание по WebAPI - Часть 1.docx
@@ -373,13 +373,310 @@
         <w:t>body</w:t>
       </w:r>
     </w:p>
+    <w:p/>
     <w:p>
-      <w:pPr>
-        <w:rPr>
-          <w:lang w:val="en-US"/>
-        </w:rPr>
-      </w:pPr>
+      <w:r>
+        <w:t>Распределение по бригадам гр. 1415</w:t>
+      </w:r>
     </w:p>
+    <w:tbl>
+      <w:tblPr>
+        <w:tblStyle w:val="ac"/>
+        <w:tblW w:w="0" w:type="auto"/>
+        <w:tblLook w:val="04A0" w:firstRow="1" w:lastRow="0" w:firstColumn="1" w:lastColumn="0" w:noHBand="0" w:noVBand="1"/>
+      </w:tblPr>
+      <w:tblGrid>
+        <w:gridCol w:w="1696"/>
+        <w:gridCol w:w="3402"/>
+        <w:gridCol w:w="4247"/>
+      </w:tblGrid>
+      <w:tr>
+        <w:tc>
+          <w:tcPr>
+            <w:tcW w:w="1696" w:type="dxa"/>
+          </w:tcPr>
+          <w:p>
+            <w:r>
+              <w:t>№ бригады</w:t>
+            </w:r>
+          </w:p>
+        </w:tc>
+        <w:tc>
+          <w:tcPr>
+            <w:tcW w:w="3402" w:type="dxa"/>
+          </w:tcPr>
+          <w:p>
+            <w:r>
+              <w:t>Проект</w:t>
+            </w:r>
+          </w:p>
+        </w:tc>
+        <w:tc>
+          <w:tcPr>
+            <w:tcW w:w="4247" w:type="dxa"/>
+          </w:tcPr>
+          <w:p>
+            <w:r>
+              <w:t>Участники</w:t>
+            </w:r>
+          </w:p>
+        </w:tc>
+      </w:tr>
+      <w:tr>
+        <w:tc>
+          <w:tcPr>
+            <w:tcW w:w="1696" w:type="dxa"/>
+          </w:tcPr>
+          <w:p>
+            <w:r>
+              <w:t>1</w:t>
+            </w:r>
+          </w:p>
+        </w:tc>
+        <w:tc>
+          <w:tcPr>
+            <w:tcW w:w="3402" w:type="dxa"/>
+          </w:tcPr>
+          <w:p/>
+        </w:tc>
+        <w:tc>
+          <w:tcPr>
+            <w:tcW w:w="4247" w:type="dxa"/>
+          </w:tcPr>
+          <w:p/>
+        </w:tc>
+      </w:tr>
+      <w:tr>
+        <w:tc>
+          <w:tcPr>
+            <w:tcW w:w="1696" w:type="dxa"/>
+          </w:tcPr>
+          <w:p>
+            <w:r>
+              <w:t>2</w:t>
+            </w:r>
+          </w:p>
+        </w:tc>
+        <w:tc>
+          <w:tcPr>
+            <w:tcW w:w="3402" w:type="dxa"/>
+          </w:tcPr>
+          <w:p/>
+        </w:tc>
+        <w:tc>
+          <w:tcPr>
+            <w:tcW w:w="4247" w:type="dxa"/>
+          </w:tcPr>
+          <w:p/>
+        </w:tc>
+      </w:tr>
+      <w:tr>
+        <w:tc>
+          <w:tcPr>
+            <w:tcW w:w="1696" w:type="dxa"/>
+          </w:tcPr>
+          <w:p>
+            <w:r>
+              <w:t>3</w:t>
+            </w:r>
+          </w:p>
+        </w:tc>
+        <w:tc>
+          <w:tcPr>
+            <w:tcW w:w="3402" w:type="dxa"/>
+          </w:tcPr>
+          <w:p/>
+        </w:tc>
+        <w:tc>
+          <w:tcPr>
+            <w:tcW w:w="4247" w:type="dxa"/>
+          </w:tcPr>
+          <w:p/>
+        </w:tc>
+      </w:tr>
+      <w:tr>
+        <w:tc>
+          <w:tcPr>
+            <w:tcW w:w="1696" w:type="dxa"/>
+          </w:tcPr>
+          <w:p>
+            <w:r>
+              <w:t>4</w:t>
+            </w:r>
+          </w:p>
+        </w:tc>
+        <w:tc>
+          <w:tcPr>
+            <w:tcW w:w="3402" w:type="dxa"/>
+          </w:tcPr>
+          <w:p/>
+        </w:tc>
+        <w:tc>
+          <w:tcPr>
+            <w:tcW w:w="4247" w:type="dxa"/>
+          </w:tcPr>
+          <w:p/>
+        </w:tc>
+      </w:tr>
+      <w:tr>
+        <w:tc>
+          <w:tcPr>
+            <w:tcW w:w="1696" w:type="dxa"/>
+          </w:tcPr>
+          <w:p>
+            <w:r>
+              <w:t>5</w:t>
+            </w:r>
+          </w:p>
+        </w:tc>
+        <w:tc>
+          <w:tcPr>
+            <w:tcW w:w="3402" w:type="dxa"/>
+          </w:tcPr>
+          <w:p/>
+        </w:tc>
+        <w:tc>
+          <w:tcPr>
+            <w:tcW w:w="4247" w:type="dxa"/>
+          </w:tcPr>
+          <w:p/>
+        </w:tc>
+      </w:tr>
+      <w:tr>
+        <w:tc>
+          <w:tcPr>
+            <w:tcW w:w="1696" w:type="dxa"/>
+          </w:tcPr>
+          <w:p>
+            <w:r>
+              <w:t>6</w:t>
+            </w:r>
+          </w:p>
+        </w:tc>
+        <w:tc>
+          <w:tcPr>
+            <w:tcW w:w="3402" w:type="dxa"/>
+          </w:tcPr>
+          <w:p/>
+        </w:tc>
+        <w:tc>
+          <w:tcPr>
+            <w:tcW w:w="4247" w:type="dxa"/>
+          </w:tcPr>
+          <w:p/>
+        </w:tc>
+      </w:tr>
+      <w:tr>
+        <w:tc>
+          <w:tcPr>
+            <w:tcW w:w="1696" w:type="dxa"/>
+          </w:tcPr>
+          <w:p>
+            <w:r>
+              <w:t>7</w:t>
+            </w:r>
+          </w:p>
+        </w:tc>
+        <w:tc>
+          <w:tcPr>
+            <w:tcW w:w="3402" w:type="dxa"/>
+          </w:tcPr>
+          <w:p/>
+        </w:tc>
+        <w:tc>
+          <w:tcPr>
+            <w:tcW w:w="4247" w:type="dxa"/>
+          </w:tcPr>
+          <w:p/>
+        </w:tc>
+      </w:tr>
+      <w:tr>
+        <w:tc>
+          <w:tcPr>
+            <w:tcW w:w="1696" w:type="dxa"/>
+          </w:tcPr>
+          <w:p>
+            <w:r>
+              <w:t>8</w:t>
+            </w:r>
+          </w:p>
+        </w:tc>
+        <w:tc>
+          <w:tcPr>
+            <w:tcW w:w="3402" w:type="dxa"/>
+          </w:tcPr>
+          <w:p/>
+        </w:tc>
+        <w:tc>
+          <w:tcPr>
+            <w:tcW w:w="4247" w:type="dxa"/>
+          </w:tcPr>
+          <w:p/>
+        </w:tc>
+      </w:tr>
+      <w:tr>
+        <w:tc>
+          <w:tcPr>
+            <w:tcW w:w="1696" w:type="dxa"/>
+          </w:tcPr>
+          <w:p/>
+        </w:tc>
+        <w:tc>
+          <w:tcPr>
+            <w:tcW w:w="3402" w:type="dxa"/>
+          </w:tcPr>
+          <w:p/>
+        </w:tc>
+        <w:tc>
+          <w:tcPr>
+            <w:tcW w:w="4247" w:type="dxa"/>
+          </w:tcPr>
+          <w:p/>
+        </w:tc>
+      </w:tr>
+      <w:tr>
+        <w:tc>
+          <w:tcPr>
+            <w:tcW w:w="1696" w:type="dxa"/>
+          </w:tcPr>
+          <w:p/>
+        </w:tc>
+        <w:tc>
+          <w:tcPr>
+            <w:tcW w:w="3402" w:type="dxa"/>
+          </w:tcPr>
+          <w:p/>
+        </w:tc>
+        <w:tc>
+          <w:tcPr>
+            <w:tcW w:w="4247" w:type="dxa"/>
+          </w:tcPr>
+          <w:p/>
+        </w:tc>
+      </w:tr>
+      <w:tr>
+        <w:tc>
+          <w:tcPr>
+            <w:tcW w:w="1696" w:type="dxa"/>
+          </w:tcPr>
+          <w:p/>
+        </w:tc>
+        <w:tc>
+          <w:tcPr>
+            <w:tcW w:w="3402" w:type="dxa"/>
+          </w:tcPr>
+          <w:p/>
+        </w:tc>
+        <w:tc>
+          <w:tcPr>
+            <w:tcW w:w="4247" w:type="dxa"/>
+          </w:tcPr>
+          <w:p/>
+        </w:tc>
+      </w:tr>
+    </w:tbl>
+    <w:p/>
+    <w:p/>
     <w:p>
       <w:pPr>
         <w:rPr>
@@ -583,10 +880,7 @@
           </w:tcPr>
           <w:p>
             <w:r>
-              <w:t xml:space="preserve">получить данные по объекту </w:t>
-            </w:r>
-            <w:r>
-              <w:t>строительства</w:t>
+              <w:t>получить данные по объекту строительства</w:t>
             </w:r>
           </w:p>
         </w:tc>
@@ -636,10 +930,112 @@
           </w:tcPr>
           <w:p>
             <w:r>
-              <w:t xml:space="preserve">получить список </w:t>
-            </w:r>
-            <w:r>
-              <w:t>участков</w:t>
+              <w:t>получить список участков объекта строительства</w:t>
+            </w:r>
+          </w:p>
+        </w:tc>
+      </w:tr>
+      <w:tr>
+        <w:tc>
+          <w:tcPr>
+            <w:tcW w:w="832" w:type="pct"/>
+          </w:tcPr>
+          <w:p>
+            <w:r>
+              <w:rPr>
+                <w:lang w:val="en-US"/>
+              </w:rPr>
+              <w:t>V1</w:t>
+            </w:r>
+          </w:p>
+        </w:tc>
+        <w:tc>
+          <w:tcPr>
+            <w:tcW w:w="4168" w:type="pct"/>
+          </w:tcPr>
+          <w:p>
+            <w:r>
+              <w:t>получить список помещений/секций объекта строительства</w:t>
+            </w:r>
+          </w:p>
+        </w:tc>
+      </w:tr>
+      <w:tr>
+        <w:tc>
+          <w:tcPr>
+            <w:tcW w:w="832" w:type="pct"/>
+          </w:tcPr>
+          <w:p>
+            <w:r>
+              <w:rPr>
+                <w:lang w:val="en-US"/>
+              </w:rPr>
+              <w:t>V1</w:t>
+            </w:r>
+          </w:p>
+        </w:tc>
+        <w:tc>
+          <w:tcPr>
+            <w:tcW w:w="4168" w:type="pct"/>
+          </w:tcPr>
+          <w:p>
+            <w:r>
+              <w:t>получить матрицу адресов объекта строительства</w:t>
+            </w:r>
+          </w:p>
+        </w:tc>
+      </w:tr>
+      <w:tr>
+        <w:tc>
+          <w:tcPr>
+            <w:tcW w:w="832" w:type="pct"/>
+          </w:tcPr>
+          <w:p>
+            <w:r>
+              <w:rPr>
+                <w:lang w:val="en-US"/>
+              </w:rPr>
+              <w:t>V1</w:t>
+            </w:r>
+          </w:p>
+        </w:tc>
+        <w:tc>
+          <w:tcPr>
+            <w:tcW w:w="4168" w:type="pct"/>
+          </w:tcPr>
+          <w:p>
+            <w:r>
+              <w:t>сформировать</w:t>
+            </w:r>
+            <w:r>
+              <w:t xml:space="preserve"> отчет по матрице адресов объекта строительства</w:t>
+            </w:r>
+          </w:p>
+        </w:tc>
+      </w:tr>
+      <w:tr>
+        <w:tc>
+          <w:tcPr>
+            <w:tcW w:w="832" w:type="pct"/>
+          </w:tcPr>
+          <w:p>
+            <w:pPr>
+              <w:rPr>
+                <w:lang w:val="en-US"/>
+              </w:rPr>
+            </w:pPr>
+          </w:p>
+        </w:tc>
+        <w:tc>
+          <w:tcPr>
+            <w:tcW w:w="4168" w:type="pct"/>
+          </w:tcPr>
+          <w:p>
+            <w:r>
+              <w:t xml:space="preserve">сформировать отчет по </w:t>
+            </w:r>
+            <w:r>
+              <w:t>секции</w:t>
             </w:r>
             <w:r>
               <w:t xml:space="preserve"> объекта строительства</w:t>
@@ -653,101 +1049,35 @@
             <w:tcW w:w="832" w:type="pct"/>
           </w:tcPr>
           <w:p>
-            <w:r>
-              <w:rPr>
-                <w:lang w:val="en-US"/>
-              </w:rPr>
-              <w:t>V1</w:t>
-            </w:r>
-          </w:p>
-        </w:tc>
-        <w:tc>
-          <w:tcPr>
-            <w:tcW w:w="4168" w:type="pct"/>
-          </w:tcPr>
-          <w:p>
-            <w:r>
-              <w:t xml:space="preserve">получить список </w:t>
-            </w:r>
-            <w:r>
-              <w:t>помещений/секций</w:t>
-            </w:r>
-            <w:r>
-              <w:t xml:space="preserve"> объекта строительства</w:t>
-            </w:r>
-          </w:p>
-        </w:tc>
-      </w:tr>
-      <w:tr>
-        <w:tc>
-          <w:tcPr>
-            <w:tcW w:w="832" w:type="pct"/>
-          </w:tcPr>
-          <w:p>
-            <w:r>
-              <w:rPr>
-                <w:lang w:val="en-US"/>
-              </w:rPr>
-              <w:t>V1</w:t>
-            </w:r>
-          </w:p>
-        </w:tc>
-        <w:tc>
-          <w:tcPr>
-            <w:tcW w:w="4168" w:type="pct"/>
-          </w:tcPr>
-          <w:p>
-            <w:r>
-              <w:t>получить матрицу адресов объекта строительства</w:t>
-            </w:r>
-          </w:p>
-        </w:tc>
-      </w:tr>
-      <w:tr>
-        <w:tc>
-          <w:tcPr>
-            <w:tcW w:w="832" w:type="pct"/>
-          </w:tcPr>
-          <w:p>
-            <w:r>
-              <w:rPr>
-                <w:lang w:val="en-US"/>
-              </w:rPr>
-              <w:t>V1</w:t>
-            </w:r>
-          </w:p>
-        </w:tc>
-        <w:tc>
-          <w:tcPr>
-            <w:tcW w:w="4168" w:type="pct"/>
-          </w:tcPr>
-          <w:p>
-            <w:r>
-              <w:t xml:space="preserve">получить отчет по матрице адресов </w:t>
-            </w:r>
-            <w:r>
-              <w:t>объекта строительства</w:t>
-            </w:r>
-          </w:p>
-        </w:tc>
-      </w:tr>
-      <w:tr>
-        <w:tc>
-          <w:tcPr>
-            <w:tcW w:w="832" w:type="pct"/>
-          </w:tcPr>
-          <w:p>
-            <w:r>
-              <w:rPr>
-                <w:lang w:val="en-US"/>
-              </w:rPr>
-              <w:t>V</w:t>
-            </w:r>
-            <w:r>
-              <w:rPr>
-                <w:lang w:val="en-US"/>
-              </w:rPr>
-              <w:t>2</w:t>
+            <w:pPr>
+              <w:rPr>
+                <w:lang w:val="en-US"/>
+              </w:rPr>
+            </w:pPr>
+          </w:p>
+        </w:tc>
+        <w:tc>
+          <w:tcPr>
+            <w:tcW w:w="4168" w:type="pct"/>
+          </w:tcPr>
+          <w:p>
+            <w:r>
+              <w:t xml:space="preserve">сформировать отчет </w:t>
+            </w:r>
+          </w:p>
+        </w:tc>
+      </w:tr>
+      <w:tr>
+        <w:tc>
+          <w:tcPr>
+            <w:tcW w:w="832" w:type="pct"/>
+          </w:tcPr>
+          <w:p>
+            <w:r>
+              <w:rPr>
+                <w:lang w:val="en-US"/>
+              </w:rPr>
+              <w:t>V2</w:t>
             </w:r>
           </w:p>
         </w:tc>
@@ -882,10 +1212,7 @@
           </w:tcPr>
           <w:p>
             <w:r>
-              <w:t xml:space="preserve">изменить </w:t>
-            </w:r>
-            <w:r>
-              <w:t>участок</w:t>
+              <w:t>изменить участок</w:t>
             </w:r>
           </w:p>
         </w:tc>
@@ -910,10 +1237,7 @@
           </w:tcPr>
           <w:p>
             <w:r>
-              <w:t xml:space="preserve">дублировать </w:t>
-            </w:r>
-            <w:r>
-              <w:t>участок</w:t>
+              <w:t>дублировать участок</w:t>
             </w:r>
           </w:p>
         </w:tc>
@@ -938,10 +1262,7 @@
           </w:tcPr>
           <w:p>
             <w:r>
-              <w:t xml:space="preserve">удалить </w:t>
-            </w:r>
-            <w:r>
-              <w:t>участок</w:t>
+              <w:t>удалить участок</w:t>
             </w:r>
           </w:p>
         </w:tc>
@@ -991,10 +1312,7 @@
           </w:tcPr>
           <w:p>
             <w:r>
-              <w:t xml:space="preserve">изменить </w:t>
-            </w:r>
-            <w:r>
-              <w:t>помещение/систему</w:t>
+              <w:t>изменить помещение/систему</w:t>
             </w:r>
           </w:p>
         </w:tc>
@@ -1069,13 +1387,7 @@
           </w:tcPr>
           <w:p>
             <w:r>
-              <w:t>задать порядок помещени</w:t>
-            </w:r>
-            <w:r>
-              <w:t>й</w:t>
-            </w:r>
-            <w:r>
-              <w:t>/систем</w:t>
+              <w:t>задать порядок помещений/систем</w:t>
             </w:r>
           </w:p>
         </w:tc>
@@ -1125,10 +1437,7 @@
           </w:tcPr>
           <w:p>
             <w:r>
-              <w:t>разрешить</w:t>
-            </w:r>
-            <w:r>
-              <w:t xml:space="preserve"> изменение структуры объекта</w:t>
+              <w:t>разрешить изменение структуры объекта</w:t>
             </w:r>
           </w:p>
         </w:tc>
@@ -1238,13 +1547,7 @@
           </w:tcPr>
           <w:p>
             <w:r>
-              <w:t xml:space="preserve">поместить </w:t>
-            </w:r>
-            <w:r>
-              <w:t>объект строительства</w:t>
-            </w:r>
-            <w:r>
-              <w:t xml:space="preserve"> в архив</w:t>
+              <w:t>поместить объект строительства в архив</w:t>
             </w:r>
           </w:p>
         </w:tc>
@@ -1281,6 +1584,1202 @@
       </w:tr>
     </w:tbl>
     <w:p/>
+    <w:p>
+      <w:pPr>
+        <w:rPr>
+          <w:i/>
+          <w:iCs/>
+        </w:rPr>
+      </w:pPr>
+      <w:r>
+        <w:rPr>
+          <w:i/>
+          <w:iCs/>
+        </w:rPr>
+        <w:br w:type="page"/>
+      </w:r>
+    </w:p>
+    <w:p>
+      <w:pPr>
+        <w:rPr>
+          <w:i/>
+          <w:iCs/>
+        </w:rPr>
+      </w:pPr>
+      <w:r>
+        <w:rPr>
+          <w:i/>
+          <w:iCs/>
+        </w:rPr>
+        <w:lastRenderedPageBreak/>
+        <w:t xml:space="preserve">Создание графика производства </w:t>
+      </w:r>
+      <w:r>
+        <w:rPr>
+          <w:i/>
+          <w:iCs/>
+        </w:rPr>
+        <w:t>(</w:t>
+      </w:r>
+      <w:r>
+        <w:rPr>
+          <w:i/>
+          <w:iCs/>
+        </w:rPr>
+        <w:t>и финансирования</w:t>
+      </w:r>
+      <w:r>
+        <w:rPr>
+          <w:i/>
+          <w:iCs/>
+        </w:rPr>
+        <w:t>)</w:t>
+      </w:r>
+      <w:r>
+        <w:rPr>
+          <w:i/>
+          <w:iCs/>
+        </w:rPr>
+        <w:t xml:space="preserve"> </w:t>
+      </w:r>
+      <w:r>
+        <w:rPr>
+          <w:i/>
+          <w:iCs/>
+        </w:rPr>
+        <w:t>работ</w:t>
+      </w:r>
+      <w:r>
+        <w:rPr>
+          <w:i/>
+          <w:iCs/>
+        </w:rPr>
+        <w:t xml:space="preserve"> (уровень 1)</w:t>
+      </w:r>
+    </w:p>
+    <w:tbl>
+      <w:tblPr>
+        <w:tblStyle w:val="ac"/>
+        <w:tblW w:w="5000" w:type="pct"/>
+        <w:tblLook w:val="04A0" w:firstRow="1" w:lastRow="0" w:firstColumn="1" w:lastColumn="0" w:noHBand="0" w:noVBand="1"/>
+      </w:tblPr>
+      <w:tblGrid>
+        <w:gridCol w:w="1555"/>
+        <w:gridCol w:w="7790"/>
+      </w:tblGrid>
+      <w:tr>
+        <w:tc>
+          <w:tcPr>
+            <w:tcW w:w="832" w:type="pct"/>
+          </w:tcPr>
+          <w:p>
+            <w:r>
+              <w:t>Код интерфейса</w:t>
+            </w:r>
+          </w:p>
+        </w:tc>
+        <w:tc>
+          <w:tcPr>
+            <w:tcW w:w="4168" w:type="pct"/>
+          </w:tcPr>
+          <w:p>
+            <w:r>
+              <w:t>Функция</w:t>
+            </w:r>
+          </w:p>
+        </w:tc>
+      </w:tr>
+      <w:tr>
+        <w:tc>
+          <w:tcPr>
+            <w:tcW w:w="832" w:type="pct"/>
+          </w:tcPr>
+          <w:p>
+            <w:pPr>
+              <w:rPr>
+                <w:lang w:val="en-US"/>
+              </w:rPr>
+            </w:pPr>
+            <w:r>
+              <w:rPr>
+                <w:lang w:val="en-US"/>
+              </w:rPr>
+              <w:t>v1</w:t>
+            </w:r>
+          </w:p>
+        </w:tc>
+        <w:tc>
+          <w:tcPr>
+            <w:tcW w:w="4168" w:type="pct"/>
+          </w:tcPr>
+          <w:p>
+            <w:pPr>
+              <w:rPr>
+                <w:lang w:val="en-US"/>
+              </w:rPr>
+            </w:pPr>
+            <w:r>
+              <w:t>создание графика производства</w:t>
+            </w:r>
+          </w:p>
+        </w:tc>
+      </w:tr>
+      <w:tr>
+        <w:tc>
+          <w:tcPr>
+            <w:tcW w:w="832" w:type="pct"/>
+          </w:tcPr>
+          <w:p>
+            <w:pPr>
+              <w:rPr>
+                <w:lang w:val="en-US"/>
+              </w:rPr>
+            </w:pPr>
+            <w:r>
+              <w:rPr>
+                <w:lang w:val="en-US"/>
+              </w:rPr>
+              <w:t>v1</w:t>
+            </w:r>
+          </w:p>
+        </w:tc>
+        <w:tc>
+          <w:tcPr>
+            <w:tcW w:w="4168" w:type="pct"/>
+          </w:tcPr>
+          <w:p>
+            <w:r>
+              <w:t>получение списка разделов</w:t>
+            </w:r>
+          </w:p>
+        </w:tc>
+      </w:tr>
+      <w:tr>
+        <w:tc>
+          <w:tcPr>
+            <w:tcW w:w="832" w:type="pct"/>
+          </w:tcPr>
+          <w:p>
+            <w:pPr>
+              <w:rPr>
+                <w:lang w:val="en-US"/>
+              </w:rPr>
+            </w:pPr>
+            <w:r>
+              <w:rPr>
+                <w:lang w:val="en-US"/>
+              </w:rPr>
+              <w:t>v1</w:t>
+            </w:r>
+          </w:p>
+        </w:tc>
+        <w:tc>
+          <w:tcPr>
+            <w:tcW w:w="4168" w:type="pct"/>
+          </w:tcPr>
+          <w:p>
+            <w:r>
+              <w:t>получение списка подразделов</w:t>
+            </w:r>
+          </w:p>
+        </w:tc>
+      </w:tr>
+      <w:tr>
+        <w:tc>
+          <w:tcPr>
+            <w:tcW w:w="832" w:type="pct"/>
+          </w:tcPr>
+          <w:p>
+            <w:pPr>
+              <w:rPr>
+                <w:lang w:val="en-US"/>
+              </w:rPr>
+            </w:pPr>
+            <w:r>
+              <w:rPr>
+                <w:lang w:val="en-US"/>
+              </w:rPr>
+              <w:t>v1</w:t>
+            </w:r>
+          </w:p>
+        </w:tc>
+        <w:tc>
+          <w:tcPr>
+            <w:tcW w:w="4168" w:type="pct"/>
+          </w:tcPr>
+          <w:p>
+            <w:r>
+              <w:t>изменение раздела</w:t>
+            </w:r>
+          </w:p>
+        </w:tc>
+      </w:tr>
+      <w:tr>
+        <w:tc>
+          <w:tcPr>
+            <w:tcW w:w="832" w:type="pct"/>
+          </w:tcPr>
+          <w:p>
+            <w:pPr>
+              <w:rPr>
+                <w:lang w:val="en-US"/>
+              </w:rPr>
+            </w:pPr>
+            <w:r>
+              <w:rPr>
+                <w:lang w:val="en-US"/>
+              </w:rPr>
+              <w:t>v1</w:t>
+            </w:r>
+          </w:p>
+        </w:tc>
+        <w:tc>
+          <w:tcPr>
+            <w:tcW w:w="4168" w:type="pct"/>
+          </w:tcPr>
+          <w:p>
+            <w:r>
+              <w:t>изменение подраздела</w:t>
+            </w:r>
+          </w:p>
+        </w:tc>
+      </w:tr>
+      <w:tr>
+        <w:tc>
+          <w:tcPr>
+            <w:tcW w:w="832" w:type="pct"/>
+          </w:tcPr>
+          <w:p>
+            <w:pPr>
+              <w:rPr>
+                <w:lang w:val="en-US"/>
+              </w:rPr>
+            </w:pPr>
+            <w:r>
+              <w:rPr>
+                <w:lang w:val="en-US"/>
+              </w:rPr>
+              <w:t>v1</w:t>
+            </w:r>
+          </w:p>
+        </w:tc>
+        <w:tc>
+          <w:tcPr>
+            <w:tcW w:w="4168" w:type="pct"/>
+          </w:tcPr>
+          <w:p>
+            <w:r>
+              <w:t>изменение порядка разделов</w:t>
+            </w:r>
+          </w:p>
+        </w:tc>
+      </w:tr>
+      <w:tr>
+        <w:tc>
+          <w:tcPr>
+            <w:tcW w:w="832" w:type="pct"/>
+          </w:tcPr>
+          <w:p>
+            <w:pPr>
+              <w:rPr>
+                <w:lang w:val="en-US"/>
+              </w:rPr>
+            </w:pPr>
+            <w:r>
+              <w:rPr>
+                <w:lang w:val="en-US"/>
+              </w:rPr>
+              <w:t>v1</w:t>
+            </w:r>
+          </w:p>
+        </w:tc>
+        <w:tc>
+          <w:tcPr>
+            <w:tcW w:w="4168" w:type="pct"/>
+          </w:tcPr>
+          <w:p>
+            <w:r>
+              <w:t>изменение порядка подразделов</w:t>
+            </w:r>
+          </w:p>
+        </w:tc>
+      </w:tr>
+      <w:tr>
+        <w:tc>
+          <w:tcPr>
+            <w:tcW w:w="832" w:type="pct"/>
+          </w:tcPr>
+          <w:p>
+            <w:pPr>
+              <w:rPr>
+                <w:lang w:val="en-US"/>
+              </w:rPr>
+            </w:pPr>
+            <w:r>
+              <w:rPr>
+                <w:lang w:val="en-US"/>
+              </w:rPr>
+              <w:t>v1</w:t>
+            </w:r>
+          </w:p>
+        </w:tc>
+        <w:tc>
+          <w:tcPr>
+            <w:tcW w:w="4168" w:type="pct"/>
+          </w:tcPr>
+          <w:p>
+            <w:r>
+              <w:t>перемещение подраздела в другой раздел</w:t>
+            </w:r>
+          </w:p>
+        </w:tc>
+      </w:tr>
+      <w:tr>
+        <w:tc>
+          <w:tcPr>
+            <w:tcW w:w="832" w:type="pct"/>
+          </w:tcPr>
+          <w:p>
+            <w:r>
+              <w:rPr>
+                <w:lang w:val="en-US"/>
+              </w:rPr>
+              <w:t>v1</w:t>
+            </w:r>
+          </w:p>
+        </w:tc>
+        <w:tc>
+          <w:tcPr>
+            <w:tcW w:w="4168" w:type="pct"/>
+          </w:tcPr>
+          <w:p>
+            <w:r>
+              <w:t>удаление подраздела</w:t>
+            </w:r>
+          </w:p>
+        </w:tc>
+      </w:tr>
+      <w:tr>
+        <w:tc>
+          <w:tcPr>
+            <w:tcW w:w="832" w:type="pct"/>
+          </w:tcPr>
+          <w:p>
+            <w:r>
+              <w:rPr>
+                <w:lang w:val="en-US"/>
+              </w:rPr>
+              <w:t>v1</w:t>
+            </w:r>
+          </w:p>
+        </w:tc>
+        <w:tc>
+          <w:tcPr>
+            <w:tcW w:w="4168" w:type="pct"/>
+          </w:tcPr>
+          <w:p>
+            <w:r>
+              <w:t xml:space="preserve">удаление </w:t>
+            </w:r>
+            <w:r>
+              <w:t>раздела</w:t>
+            </w:r>
+          </w:p>
+        </w:tc>
+      </w:tr>
+      <w:tr>
+        <w:tc>
+          <w:tcPr>
+            <w:tcW w:w="832" w:type="pct"/>
+          </w:tcPr>
+          <w:p>
+            <w:r>
+              <w:rPr>
+                <w:lang w:val="en-US"/>
+              </w:rPr>
+              <w:t>v1</w:t>
+            </w:r>
+          </w:p>
+        </w:tc>
+        <w:tc>
+          <w:tcPr>
+            <w:tcW w:w="4168" w:type="pct"/>
+          </w:tcPr>
+          <w:p>
+            <w:r>
+              <w:t>создание новой версии графика</w:t>
+            </w:r>
+          </w:p>
+        </w:tc>
+      </w:tr>
+      <w:tr>
+        <w:tc>
+          <w:tcPr>
+            <w:tcW w:w="832" w:type="pct"/>
+          </w:tcPr>
+          <w:p>
+            <w:r>
+              <w:rPr>
+                <w:lang w:val="en-US"/>
+              </w:rPr>
+              <w:t>v1</w:t>
+            </w:r>
+          </w:p>
+        </w:tc>
+        <w:tc>
+          <w:tcPr>
+            <w:tcW w:w="4168" w:type="pct"/>
+          </w:tcPr>
+          <w:p>
+            <w:r>
+              <w:t>блокировка изменений графика</w:t>
+            </w:r>
+          </w:p>
+        </w:tc>
+      </w:tr>
+      <w:tr>
+        <w:tc>
+          <w:tcPr>
+            <w:tcW w:w="832" w:type="pct"/>
+          </w:tcPr>
+          <w:p>
+            <w:r>
+              <w:rPr>
+                <w:lang w:val="en-US"/>
+              </w:rPr>
+              <w:t>v1</w:t>
+            </w:r>
+          </w:p>
+        </w:tc>
+        <w:tc>
+          <w:tcPr>
+            <w:tcW w:w="4168" w:type="pct"/>
+          </w:tcPr>
+          <w:p>
+            <w:r>
+              <w:t>снятие блокировки изменений графика</w:t>
+            </w:r>
+          </w:p>
+        </w:tc>
+      </w:tr>
+      <w:tr>
+        <w:tc>
+          <w:tcPr>
+            <w:tcW w:w="832" w:type="pct"/>
+          </w:tcPr>
+          <w:p>
+            <w:r>
+              <w:rPr>
+                <w:lang w:val="en-US"/>
+              </w:rPr>
+              <w:t>v1</w:t>
+            </w:r>
+          </w:p>
+        </w:tc>
+        <w:tc>
+          <w:tcPr>
+            <w:tcW w:w="4168" w:type="pct"/>
+          </w:tcPr>
+          <w:p>
+            <w:r>
+              <w:t>создание связи между разделами</w:t>
+            </w:r>
+          </w:p>
+        </w:tc>
+      </w:tr>
+      <w:tr>
+        <w:tc>
+          <w:tcPr>
+            <w:tcW w:w="832" w:type="pct"/>
+          </w:tcPr>
+          <w:p>
+            <w:r>
+              <w:rPr>
+                <w:lang w:val="en-US"/>
+              </w:rPr>
+              <w:t>v1</w:t>
+            </w:r>
+          </w:p>
+        </w:tc>
+        <w:tc>
+          <w:tcPr>
+            <w:tcW w:w="4168" w:type="pct"/>
+          </w:tcPr>
+          <w:p>
+            <w:r>
+              <w:t>создание связи между подразделами</w:t>
+            </w:r>
+          </w:p>
+        </w:tc>
+      </w:tr>
+      <w:tr>
+        <w:tc>
+          <w:tcPr>
+            <w:tcW w:w="832" w:type="pct"/>
+          </w:tcPr>
+          <w:p>
+            <w:r>
+              <w:rPr>
+                <w:lang w:val="en-US"/>
+              </w:rPr>
+              <w:t>v1</w:t>
+            </w:r>
+          </w:p>
+        </w:tc>
+        <w:tc>
+          <w:tcPr>
+            <w:tcW w:w="4168" w:type="pct"/>
+          </w:tcPr>
+          <w:p>
+            <w:r>
+              <w:t>проверка корректности связей между разделами</w:t>
+            </w:r>
+          </w:p>
+        </w:tc>
+      </w:tr>
+      <w:tr>
+        <w:tc>
+          <w:tcPr>
+            <w:tcW w:w="832" w:type="pct"/>
+          </w:tcPr>
+          <w:p>
+            <w:r>
+              <w:rPr>
+                <w:lang w:val="en-US"/>
+              </w:rPr>
+              <w:t>v1</w:t>
+            </w:r>
+          </w:p>
+        </w:tc>
+        <w:tc>
+          <w:tcPr>
+            <w:tcW w:w="4168" w:type="pct"/>
+          </w:tcPr>
+          <w:p>
+            <w:r>
+              <w:t>формирование отчета – диаграммы Ганта</w:t>
+            </w:r>
+          </w:p>
+        </w:tc>
+      </w:tr>
+      <w:tr>
+        <w:tc>
+          <w:tcPr>
+            <w:tcW w:w="832" w:type="pct"/>
+          </w:tcPr>
+          <w:p>
+            <w:r>
+              <w:rPr>
+                <w:lang w:val="en-US"/>
+              </w:rPr>
+              <w:t>v1</w:t>
+            </w:r>
+          </w:p>
+        </w:tc>
+        <w:tc>
+          <w:tcPr>
+            <w:tcW w:w="4168" w:type="pct"/>
+          </w:tcPr>
+          <w:p>
+            <w:r>
+              <w:t>формирование печатной формы плана-графика</w:t>
+            </w:r>
+          </w:p>
+        </w:tc>
+      </w:tr>
+    </w:tbl>
+    <w:p/>
+    <w:p>
+      <w:pPr>
+        <w:rPr>
+          <w:i/>
+          <w:iCs/>
+        </w:rPr>
+      </w:pPr>
+      <w:r>
+        <w:rPr>
+          <w:i/>
+          <w:iCs/>
+        </w:rPr>
+        <w:t>Создание детального плана-графика производства работ</w:t>
+      </w:r>
+    </w:p>
+    <w:tbl>
+      <w:tblPr>
+        <w:tblStyle w:val="ac"/>
+        <w:tblW w:w="5000" w:type="pct"/>
+        <w:tblLook w:val="04A0" w:firstRow="1" w:lastRow="0" w:firstColumn="1" w:lastColumn="0" w:noHBand="0" w:noVBand="1"/>
+      </w:tblPr>
+      <w:tblGrid>
+        <w:gridCol w:w="1555"/>
+        <w:gridCol w:w="7790"/>
+      </w:tblGrid>
+      <w:tr>
+        <w:tc>
+          <w:tcPr>
+            <w:tcW w:w="832" w:type="pct"/>
+          </w:tcPr>
+          <w:p>
+            <w:r>
+              <w:t>Код интерфейса</w:t>
+            </w:r>
+          </w:p>
+        </w:tc>
+        <w:tc>
+          <w:tcPr>
+            <w:tcW w:w="4168" w:type="pct"/>
+          </w:tcPr>
+          <w:p>
+            <w:r>
+              <w:t>Функция</w:t>
+            </w:r>
+          </w:p>
+        </w:tc>
+      </w:tr>
+      <w:tr>
+        <w:tc>
+          <w:tcPr>
+            <w:tcW w:w="832" w:type="pct"/>
+          </w:tcPr>
+          <w:p>
+            <w:pPr>
+              <w:rPr>
+                <w:lang w:val="en-US"/>
+              </w:rPr>
+            </w:pPr>
+            <w:r>
+              <w:rPr>
+                <w:lang w:val="en-US"/>
+              </w:rPr>
+              <w:t>v1</w:t>
+            </w:r>
+          </w:p>
+        </w:tc>
+        <w:tc>
+          <w:tcPr>
+            <w:tcW w:w="4168" w:type="pct"/>
+          </w:tcPr>
+          <w:p>
+            <w:r>
+              <w:t xml:space="preserve">создание детального </w:t>
+            </w:r>
+            <w:r>
+              <w:t>плана-графика на основе структуры объекта строительства и графика уровня 1</w:t>
+            </w:r>
+          </w:p>
+        </w:tc>
+      </w:tr>
+      <w:tr>
+        <w:tc>
+          <w:tcPr>
+            <w:tcW w:w="832" w:type="pct"/>
+          </w:tcPr>
+          <w:p>
+            <w:r>
+              <w:rPr>
+                <w:lang w:val="en-US"/>
+              </w:rPr>
+              <w:t>v1</w:t>
+            </w:r>
+          </w:p>
+        </w:tc>
+        <w:tc>
+          <w:tcPr>
+            <w:tcW w:w="4168" w:type="pct"/>
+          </w:tcPr>
+          <w:p>
+            <w:r>
+              <w:t>редактировани</w:t>
+            </w:r>
+            <w:r>
+              <w:t>е</w:t>
+            </w:r>
+            <w:r>
+              <w:t xml:space="preserve"> плана-графика, позволяющие для подраздела в секции, для монтажного участка задавать плановое время нача-ла/окончания работы в помещении/системе</w:t>
+            </w:r>
+          </w:p>
+        </w:tc>
+      </w:tr>
+      <w:tr>
+        <w:tc>
+          <w:tcPr>
+            <w:tcW w:w="832" w:type="pct"/>
+          </w:tcPr>
+          <w:p>
+            <w:pPr>
+              <w:rPr>
+                <w:lang w:val="en-US"/>
+              </w:rPr>
+            </w:pPr>
+            <w:r>
+              <w:rPr>
+                <w:lang w:val="en-US"/>
+              </w:rPr>
+              <w:t>v1</w:t>
+            </w:r>
+          </w:p>
+        </w:tc>
+        <w:tc>
+          <w:tcPr>
+            <w:tcW w:w="4168" w:type="pct"/>
+          </w:tcPr>
+          <w:p>
+            <w:r>
+              <w:t>редактирование данных работы (плановый объем, единица измерения, плановые потребности)</w:t>
+            </w:r>
+          </w:p>
+        </w:tc>
+      </w:tr>
+      <w:tr>
+        <w:tc>
+          <w:tcPr>
+            <w:tcW w:w="832" w:type="pct"/>
+          </w:tcPr>
+          <w:p>
+            <w:r>
+              <w:rPr>
+                <w:lang w:val="en-US"/>
+              </w:rPr>
+              <w:t>v1</w:t>
+            </w:r>
+          </w:p>
+        </w:tc>
+        <w:tc>
+          <w:tcPr>
+            <w:tcW w:w="4168" w:type="pct"/>
+          </w:tcPr>
+          <w:p>
+            <w:pPr>
+              <w:tabs>
+                <w:tab w:val="left" w:pos="2561"/>
+              </w:tabs>
+            </w:pPr>
+            <w:r>
+              <w:t>перенос времени работы</w:t>
+            </w:r>
+          </w:p>
+        </w:tc>
+      </w:tr>
+      <w:tr>
+        <w:tc>
+          <w:tcPr>
+            <w:tcW w:w="832" w:type="pct"/>
+          </w:tcPr>
+          <w:p>
+            <w:r>
+              <w:rPr>
+                <w:lang w:val="en-US"/>
+              </w:rPr>
+              <w:t>v1</w:t>
+            </w:r>
+          </w:p>
+        </w:tc>
+        <w:tc>
+          <w:tcPr>
+            <w:tcW w:w="4168" w:type="pct"/>
+          </w:tcPr>
+          <w:p>
+            <w:r>
+              <w:t>заполнение даты начала/окончания работы для нескольких помещений/систем</w:t>
+            </w:r>
+          </w:p>
+        </w:tc>
+      </w:tr>
+      <w:tr>
+        <w:tc>
+          <w:tcPr>
+            <w:tcW w:w="832" w:type="pct"/>
+          </w:tcPr>
+          <w:p>
+            <w:r>
+              <w:rPr>
+                <w:lang w:val="en-US"/>
+              </w:rPr>
+              <w:t>v1</w:t>
+            </w:r>
+          </w:p>
+        </w:tc>
+        <w:tc>
+          <w:tcPr>
+            <w:tcW w:w="4168" w:type="pct"/>
+          </w:tcPr>
+          <w:p>
+            <w:r>
+              <w:t>заполнение объема работы для нескольких помещений/систем</w:t>
+            </w:r>
+          </w:p>
+        </w:tc>
+      </w:tr>
+      <w:tr>
+        <w:tc>
+          <w:tcPr>
+            <w:tcW w:w="832" w:type="pct"/>
+          </w:tcPr>
+          <w:p>
+            <w:r>
+              <w:rPr>
+                <w:lang w:val="en-US"/>
+              </w:rPr>
+              <w:t>v1</w:t>
+            </w:r>
+          </w:p>
+        </w:tc>
+        <w:tc>
+          <w:tcPr>
+            <w:tcW w:w="4168" w:type="pct"/>
+          </w:tcPr>
+          <w:p>
+            <w:r>
+              <w:t xml:space="preserve">получение выборки из данных графика по разделу/подразделу, секции </w:t>
+            </w:r>
+          </w:p>
+        </w:tc>
+      </w:tr>
+      <w:tr>
+        <w:tc>
+          <w:tcPr>
+            <w:tcW w:w="832" w:type="pct"/>
+          </w:tcPr>
+          <w:p>
+            <w:r>
+              <w:rPr>
+                <w:lang w:val="en-US"/>
+              </w:rPr>
+              <w:t>v1</w:t>
+            </w:r>
+          </w:p>
+        </w:tc>
+        <w:tc>
+          <w:tcPr>
+            <w:tcW w:w="4168" w:type="pct"/>
+          </w:tcPr>
+          <w:p>
+            <w:r>
+              <w:t>расчет суммарных характеристик (время начала, время окончания работ, количества) для каждого помещения/системы в разрезе раздела/подраздела/секции</w:t>
+            </w:r>
+          </w:p>
+        </w:tc>
+      </w:tr>
+      <w:tr>
+        <w:tc>
+          <w:tcPr>
+            <w:tcW w:w="832" w:type="pct"/>
+          </w:tcPr>
+          <w:p>
+            <w:pPr>
+              <w:rPr>
+                <w:lang w:val="en-US"/>
+              </w:rPr>
+            </w:pPr>
+            <w:r>
+              <w:rPr>
+                <w:lang w:val="en-US"/>
+              </w:rPr>
+              <w:t>v1</w:t>
+            </w:r>
+          </w:p>
+        </w:tc>
+        <w:tc>
+          <w:tcPr>
+            <w:tcW w:w="4168" w:type="pct"/>
+          </w:tcPr>
+          <w:p>
+            <w:r>
+              <w:t>формирование отчета по детальному плану-графику</w:t>
+            </w:r>
+          </w:p>
+        </w:tc>
+      </w:tr>
+    </w:tbl>
+    <w:p/>
+    <w:p>
+      <w:pPr>
+        <w:rPr>
+          <w:i/>
+          <w:iCs/>
+        </w:rPr>
+      </w:pPr>
+      <w:r>
+        <w:rPr>
+          <w:i/>
+          <w:iCs/>
+        </w:rPr>
+        <w:br w:type="page"/>
+      </w:r>
+    </w:p>
+    <w:p>
+      <w:pPr>
+        <w:rPr>
+          <w:i/>
+          <w:iCs/>
+        </w:rPr>
+      </w:pPr>
+      <w:r>
+        <w:rPr>
+          <w:i/>
+          <w:iCs/>
+        </w:rPr>
+        <w:lastRenderedPageBreak/>
+        <w:t>Формирование</w:t>
+      </w:r>
+      <w:r>
+        <w:rPr>
+          <w:i/>
+          <w:iCs/>
+        </w:rPr>
+        <w:t xml:space="preserve"> </w:t>
+      </w:r>
+      <w:r>
+        <w:rPr>
+          <w:i/>
+          <w:iCs/>
+        </w:rPr>
+        <w:t xml:space="preserve">укрупненного </w:t>
+      </w:r>
+      <w:r>
+        <w:rPr>
+          <w:i/>
+          <w:iCs/>
+        </w:rPr>
+        <w:t>плана-графика производства работ</w:t>
+      </w:r>
+    </w:p>
+    <w:tbl>
+      <w:tblPr>
+        <w:tblStyle w:val="ac"/>
+        <w:tblW w:w="5000" w:type="pct"/>
+        <w:tblLook w:val="04A0" w:firstRow="1" w:lastRow="0" w:firstColumn="1" w:lastColumn="0" w:noHBand="0" w:noVBand="1"/>
+      </w:tblPr>
+      <w:tblGrid>
+        <w:gridCol w:w="1555"/>
+        <w:gridCol w:w="7790"/>
+      </w:tblGrid>
+      <w:tr>
+        <w:tc>
+          <w:tcPr>
+            <w:tcW w:w="832" w:type="pct"/>
+          </w:tcPr>
+          <w:p>
+            <w:r>
+              <w:t>Код интерфейса</w:t>
+            </w:r>
+          </w:p>
+        </w:tc>
+        <w:tc>
+          <w:tcPr>
+            <w:tcW w:w="4168" w:type="pct"/>
+          </w:tcPr>
+          <w:p>
+            <w:r>
+              <w:t>Функция</w:t>
+            </w:r>
+          </w:p>
+        </w:tc>
+      </w:tr>
+      <w:tr>
+        <w:tc>
+          <w:tcPr>
+            <w:tcW w:w="832" w:type="pct"/>
+          </w:tcPr>
+          <w:p>
+            <w:pPr>
+              <w:rPr>
+                <w:lang w:val="en-US"/>
+              </w:rPr>
+            </w:pPr>
+          </w:p>
+        </w:tc>
+        <w:tc>
+          <w:tcPr>
+            <w:tcW w:w="4168" w:type="pct"/>
+          </w:tcPr>
+          <w:p>
+            <w:r>
+              <w:t>формирование укрупненного плана-графика производства работ</w:t>
+            </w:r>
+            <w:r>
+              <w:t xml:space="preserve"> на основе детальных графиков, отображающего</w:t>
+            </w:r>
+          </w:p>
+        </w:tc>
+      </w:tr>
+      <w:tr>
+        <w:tc>
+          <w:tcPr>
+            <w:tcW w:w="832" w:type="pct"/>
+          </w:tcPr>
+          <w:p>
+            <w:pPr>
+              <w:rPr>
+                <w:lang w:val="en-US"/>
+              </w:rPr>
+            </w:pPr>
+            <w:r>
+              <w:rPr>
+                <w:lang w:val="en-US"/>
+              </w:rPr>
+              <w:t>V1</w:t>
+            </w:r>
+          </w:p>
+        </w:tc>
+        <w:tc>
+          <w:tcPr>
+            <w:tcW w:w="4168" w:type="pct"/>
+          </w:tcPr>
+          <w:p>
+            <w:r>
+              <w:t xml:space="preserve">- </w:t>
+            </w:r>
+            <w:r>
+              <w:t>выполненные работы</w:t>
+            </w:r>
+          </w:p>
+        </w:tc>
+      </w:tr>
+      <w:tr>
+        <w:tc>
+          <w:tcPr>
+            <w:tcW w:w="832" w:type="pct"/>
+          </w:tcPr>
+          <w:p>
+            <w:pPr>
+              <w:rPr>
+                <w:lang w:val="en-US"/>
+              </w:rPr>
+            </w:pPr>
+            <w:r>
+              <w:rPr>
+                <w:lang w:val="en-US"/>
+              </w:rPr>
+              <w:t>V1</w:t>
+            </w:r>
+          </w:p>
+        </w:tc>
+        <w:tc>
+          <w:tcPr>
+            <w:tcW w:w="4168" w:type="pct"/>
+          </w:tcPr>
+          <w:p>
+            <w:r>
+              <w:t xml:space="preserve">- </w:t>
+            </w:r>
+            <w:r>
+              <w:t>работы, выполненные в выбранном периоде</w:t>
+            </w:r>
+          </w:p>
+        </w:tc>
+      </w:tr>
+      <w:tr>
+        <w:tc>
+          <w:tcPr>
+            <w:tcW w:w="832" w:type="pct"/>
+          </w:tcPr>
+          <w:p>
+            <w:pPr>
+              <w:rPr>
+                <w:lang w:val="en-US"/>
+              </w:rPr>
+            </w:pPr>
+            <w:r>
+              <w:rPr>
+                <w:lang w:val="en-US"/>
+              </w:rPr>
+              <w:t>V1</w:t>
+            </w:r>
+          </w:p>
+        </w:tc>
+        <w:tc>
+          <w:tcPr>
+            <w:tcW w:w="4168" w:type="pct"/>
+          </w:tcPr>
+          <w:p>
+            <w:r>
+              <w:t xml:space="preserve">- </w:t>
+            </w:r>
+            <w:r>
+              <w:t>работы, которые должны быть выполнены в плановом периоде</w:t>
+            </w:r>
+          </w:p>
+        </w:tc>
+      </w:tr>
+      <w:tr>
+        <w:tc>
+          <w:tcPr>
+            <w:tcW w:w="832" w:type="pct"/>
+          </w:tcPr>
+          <w:p>
+            <w:pPr>
+              <w:rPr>
+                <w:lang w:val="en-US"/>
+              </w:rPr>
+            </w:pPr>
+            <w:r>
+              <w:rPr>
+                <w:lang w:val="en-US"/>
+              </w:rPr>
+              <w:t>V1</w:t>
+            </w:r>
+          </w:p>
+        </w:tc>
+        <w:tc>
+          <w:tcPr>
+            <w:tcW w:w="4168" w:type="pct"/>
+          </w:tcPr>
+          <w:p>
+            <w:r>
+              <w:t xml:space="preserve">- </w:t>
+            </w:r>
+            <w:r>
+              <w:t>работы, которые были выполнены с недоделом</w:t>
+            </w:r>
+          </w:p>
+        </w:tc>
+      </w:tr>
+      <w:tr>
+        <w:tc>
+          <w:tcPr>
+            <w:tcW w:w="832" w:type="pct"/>
+          </w:tcPr>
+          <w:p>
+            <w:pPr>
+              <w:rPr>
+                <w:lang w:val="en-US"/>
+              </w:rPr>
+            </w:pPr>
+            <w:r>
+              <w:rPr>
+                <w:lang w:val="en-US"/>
+              </w:rPr>
+              <w:t>V1</w:t>
+            </w:r>
+          </w:p>
+        </w:tc>
+        <w:tc>
+          <w:tcPr>
+            <w:tcW w:w="4168" w:type="pct"/>
+          </w:tcPr>
+          <w:p>
+            <w:r>
+              <w:t>формирование печатной формы отчета</w:t>
+            </w:r>
+          </w:p>
+        </w:tc>
+      </w:tr>
+    </w:tbl>
+    <w:p>
+      <w:pPr>
+        <w:rPr>
+          <w:lang w:val="en-US"/>
+        </w:rPr>
+      </w:pPr>
+    </w:p>
+    <w:p>
+      <w:pPr>
+        <w:rPr>
+          <w:lang w:val="en-US"/>
+        </w:rPr>
+      </w:pPr>
+    </w:p>
     <w:sectPr>
       <w:pgSz w:w="11906" w:h="16838"/>
       <w:pgMar w:top="1134" w:right="850" w:bottom="1134" w:left="1701" w:header="708" w:footer="708" w:gutter="0"/>
@@ -2620,4 +4119,16 @@
     </a:ext>
   </a:extLst>
 </a:theme>
+</file>
+
+<file path=customXml/item1.xml><?xml version="1.0" encoding="utf-8"?>
+<b:Sources xmlns:b="http://schemas.openxmlformats.org/officeDocument/2006/bibliography" xmlns="http://schemas.openxmlformats.org/officeDocument/2006/bibliography" SelectedStyle="\APASixthEditionOfficeOnline.xsl" StyleName="APA" Version="6"/>
+</file>
+
+<file path=customXml/itemProps1.xml><?xml version="1.0" encoding="utf-8"?>
+<ds:datastoreItem xmlns:ds="http://schemas.openxmlformats.org/officeDocument/2006/customXml" ds:itemID="{322D7CC1-1B0D-4165-8BD7-70C2E5E0A0F6}">
+  <ds:schemaRefs>
+    <ds:schemaRef ds:uri="http://schemas.openxmlformats.org/officeDocument/2006/bibliography"/>
+  </ds:schemaRefs>
+</ds:datastoreItem>
 </file>
</xml_diff>